<commit_message>
Documentation update and aee soc curve
</commit_message>
<xml_diff>
--- a/Full Package/Documents/Simulation_Stratagy.docx
+++ b/Full Package/Documents/Simulation_Stratagy.docx
@@ -341,6 +341,36 @@
       </w:pPr>
       <w:r>
         <w:rPr/>
+        <w:t xml:space="preserve">series_cells: number of cells in series in the bike. </w:t>
+      </w:r>
+    </w:p>
+    <w:p>
+      <w:pPr>
+        <w:pStyle w:val="style0"/>
+        <w:jc w:val="left"/>
+      </w:pPr>
+      <w:r>
+        <w:rPr/>
+        <w:t xml:space="preserve">max_amphour(amphour): max amphours in the bike. Capacity </w:t>
+      </w:r>
+    </w:p>
+    <w:p>
+      <w:pPr>
+        <w:pStyle w:val="style0"/>
+        <w:jc w:val="left"/>
+      </w:pPr>
+      <w:r>
+        <w:rPr/>
+        <w:t>batt_max_current: max Current out of the batteries (used for power limiting)</w:t>
+      </w:r>
+    </w:p>
+    <w:p>
+      <w:pPr>
+        <w:pStyle w:val="style0"/>
+        <w:jc w:val="left"/>
+      </w:pPr>
+      <w:r>
+        <w:rPr/>
       </w:r>
     </w:p>
     <w:p>
@@ -534,17 +564,7 @@
           <w:szCs w:val="24"/>
           <w:u w:val="none"/>
         </w:rPr>
-        <w:t xml:space="preserve">power(watts): power at each time step </w:t>
-      </w:r>
-      <w:r>
-        <w:rPr>
-          <w:b w:val="false"/>
-          <w:bCs w:val="false"/>
-          <w:sz w:val="24"/>
-          <w:szCs w:val="24"/>
-          <w:u w:val="none"/>
-        </w:rPr>
-        <w:t>not including inefficiency</w:t>
+        <w:t>power(watts): power at each time step not including inefficiency</w:t>
       </w:r>
     </w:p>
     <w:p>
@@ -666,37 +686,17 @@
       </w:pPr>
       <w:r>
         <w:rPr/>
-        <w:t xml:space="preserve">chain_loss(watts): </w:t>
-      </w:r>
-      <w:r>
-        <w:rPr/>
-        <w:t>power</w:t>
-      </w:r>
-      <w:r>
-        <w:rPr/>
-        <w:t xml:space="preserve"> loss due to </w:t>
-      </w:r>
-      <w:r>
-        <w:rPr/>
-        <w:t>the chain inefficiency</w:t>
-      </w:r>
-    </w:p>
-    <w:p>
-      <w:pPr>
-        <w:pStyle w:val="style0"/>
-        <w:jc w:val="left"/>
-      </w:pPr>
-      <w:r>
-        <w:rPr/>
-        <w:t xml:space="preserve">battery_loss(watts): </w:t>
-      </w:r>
-      <w:r>
-        <w:rPr/>
-        <w:t>power</w:t>
-      </w:r>
-      <w:r>
-        <w:rPr/>
-        <w:t xml:space="preserve"> loss due to battery inefficiency</w:t>
+        <w:t>chain_loss(watts): power loss due to the chain inefficiency</w:t>
+      </w:r>
+    </w:p>
+    <w:p>
+      <w:pPr>
+        <w:pStyle w:val="style0"/>
+        <w:jc w:val="left"/>
+      </w:pPr>
+      <w:r>
+        <w:rPr/>
+        <w:t>battery_loss(watts): power loss due to battery inefficiency</w:t>
       </w:r>
     </w:p>
     <w:p>
@@ -721,17 +721,157 @@
     </w:p>
     <w:p>
       <w:pPr>
-        <w:pStyle w:val="style21"/>
-        <w:jc w:val="left"/>
-      </w:pPr>
-      <w:r>
-        <w:rPr/>
-        <w:t>vrms(volts rms): voltage rms out of the motor controller used for efficiency</w:t>
-      </w:r>
-    </w:p>
-    <w:p>
-      <w:pPr>
-        <w:pStyle w:val="style21"/>
+        <w:pStyle w:val="style23"/>
+        <w:spacing w:after="0" w:before="0"/>
+        <w:contextualSpacing w:val="false"/>
+        <w:jc w:val="left"/>
+      </w:pPr>
+      <w:r>
+        <w:rPr/>
+        <w:t>vrms(volts rms): voltage rms out of the motor controller used for efficienc</w:t>
+      </w:r>
+      <w:r>
+        <w:rPr/>
+        <w:t>y</w:t>
+      </w:r>
+    </w:p>
+    <w:p>
+      <w:pPr>
+        <w:pStyle w:val="style23"/>
+        <w:spacing w:after="0" w:before="0"/>
+        <w:contextualSpacing w:val="false"/>
+        <w:jc w:val="left"/>
+      </w:pPr>
+      <w:r>
+        <w:rPr/>
+        <w:t>motor_efficiency(%): motor efficiency</w:t>
+      </w:r>
+    </w:p>
+    <w:p>
+      <w:pPr>
+        <w:pStyle w:val="style23"/>
+        <w:spacing w:after="0" w:before="0"/>
+        <w:contextualSpacing w:val="false"/>
+        <w:jc w:val="left"/>
+      </w:pPr>
+      <w:r>
+        <w:rPr/>
+        <w:t xml:space="preserve">motor_controller_efficiency(%): motor controller efficiency </w:t>
+      </w:r>
+    </w:p>
+    <w:p>
+      <w:pPr>
+        <w:pStyle w:val="style23"/>
+        <w:spacing w:after="0" w:before="0"/>
+        <w:contextualSpacing w:val="false"/>
+        <w:jc w:val="left"/>
+      </w:pPr>
+      <w:r>
+        <w:rPr/>
+        <w:t>chain_power(watts): power required at chain, after chain losses</w:t>
+      </w:r>
+    </w:p>
+    <w:p>
+      <w:pPr>
+        <w:pStyle w:val="style23"/>
+        <w:spacing w:after="0" w:before="0"/>
+        <w:contextualSpacing w:val="false"/>
+        <w:jc w:val="left"/>
+      </w:pPr>
+      <w:r>
+        <w:rPr/>
+        <w:t>motor_power(watts): power required at motor, after motor and chain losses</w:t>
+      </w:r>
+    </w:p>
+    <w:p>
+      <w:pPr>
+        <w:pStyle w:val="style23"/>
+        <w:spacing w:after="0" w:before="0"/>
+        <w:contextualSpacing w:val="false"/>
+        <w:jc w:val="left"/>
+      </w:pPr>
+      <w:r>
+        <w:rPr/>
+        <w:t>motor_controller_power(watts): power required at motor controller after motor,chain,and controller losses</w:t>
+      </w:r>
+    </w:p>
+    <w:p>
+      <w:pPr>
+        <w:pStyle w:val="style23"/>
+        <w:spacing w:after="0" w:before="0"/>
+        <w:contextualSpacing w:val="false"/>
+        <w:jc w:val="left"/>
+      </w:pPr>
+      <w:r>
+        <w:rPr/>
+        <w:t>battery_power(watts): power required at batteries given all losses</w:t>
+      </w:r>
+    </w:p>
+    <w:p>
+      <w:pPr>
+        <w:pStyle w:val="style23"/>
+        <w:spacing w:after="0" w:before="0"/>
+        <w:contextualSpacing w:val="false"/>
+        <w:jc w:val="left"/>
+      </w:pPr>
+      <w:r>
+        <w:rPr/>
+        <w:t xml:space="preserve">voltage(volts): traction pack voltage </w:t>
+      </w:r>
+    </w:p>
+    <w:p>
+      <w:pPr>
+        <w:pStyle w:val="style23"/>
+        <w:spacing w:after="0" w:before="0"/>
+        <w:contextualSpacing w:val="false"/>
+        <w:jc w:val="left"/>
+      </w:pPr>
+      <w:r>
+        <w:rPr/>
+        <w:t>top_force(newton): top allowable force at that time (given motor)</w:t>
+      </w:r>
+    </w:p>
+    <w:p>
+      <w:pPr>
+        <w:pStyle w:val="style23"/>
+        <w:spacing w:after="0" w:before="0"/>
+        <w:contextualSpacing w:val="false"/>
+        <w:jc w:val="left"/>
+      </w:pPr>
+      <w:r>
+        <w:rPr/>
+        <w:t>top_speed(m/s): top allowable speed at that time (given motor)</w:t>
+      </w:r>
+    </w:p>
+    <w:p>
+      <w:pPr>
+        <w:pStyle w:val="style23"/>
+        <w:spacing w:after="0" w:before="0"/>
+        <w:contextualSpacing w:val="false"/>
+        <w:jc w:val="left"/>
+      </w:pPr>
+      <w:r>
+        <w:rPr/>
+        <w:t>top_power(watts): top allowable power at that time (given motor and battery pack)</w:t>
+      </w:r>
+    </w:p>
+    <w:p>
+      <w:pPr>
+        <w:pStyle w:val="style23"/>
+        <w:spacing w:after="0" w:before="0"/>
+        <w:contextualSpacing w:val="false"/>
+        <w:jc w:val="left"/>
+      </w:pPr>
+      <w:r>
+        <w:rPr/>
+        <w:t xml:space="preserve">amphour </w:t>
+      </w:r>
+    </w:p>
+    <w:p>
+      <w:pPr>
+        <w:pStyle w:val="style23"/>
+        <w:spacing w:after="0" w:before="0"/>
+        <w:contextualSpacing w:val="false"/>
         <w:jc w:val="left"/>
       </w:pPr>
       <w:r>
@@ -1004,7 +1144,14 @@
           <w:b w:val="false"/>
           <w:bCs w:val="false"/>
         </w:rPr>
-        <w:t>7)  Power:</w:t>
+        <w:t>7</w:t>
+      </w:r>
+      <w:r>
+        <w:rPr>
+          <w:b w:val="false"/>
+          <w:bCs w:val="false"/>
+        </w:rPr>
+        <w:t>)  Power:</w:t>
       </w:r>
     </w:p>
     <w:p>
@@ -1031,7 +1178,41 @@
           <w:b w:val="false"/>
           <w:bCs w:val="false"/>
         </w:rPr>
-        <w:t>8) Energy</w:t>
+        <w:t>8) Power Check:</w:t>
+      </w:r>
+    </w:p>
+    <w:p>
+      <w:pPr>
+        <w:pStyle w:val="style0"/>
+        <w:jc w:val="left"/>
+      </w:pPr>
+      <w:r>
+        <w:rPr>
+          <w:b w:val="false"/>
+          <w:bCs w:val="false"/>
+        </w:rPr>
+        <w:tab/>
+        <w:t>Check power given motor and battery limits</w:t>
+      </w:r>
+    </w:p>
+    <w:p>
+      <w:pPr>
+        <w:pStyle w:val="style0"/>
+        <w:jc w:val="left"/>
+      </w:pPr>
+      <w:r>
+        <w:rPr>
+          <w:b w:val="false"/>
+          <w:bCs w:val="false"/>
+        </w:rPr>
+        <w:t>9</w:t>
+      </w:r>
+      <w:r>
+        <w:rPr>
+          <w:b w:val="false"/>
+          <w:bCs w:val="false"/>
+        </w:rPr>
+        <w:t>) Energy</w:t>
       </w:r>
     </w:p>
     <w:p>
@@ -1244,7 +1425,7 @@
     </w:p>
     <w:p>
       <w:pPr>
-        <w:pStyle w:val="style21"/>
+        <w:pStyle w:val="style23"/>
         <w:spacing w:after="0" w:before="0"/>
         <w:ind w:hanging="0" w:left="0" w:right="0"/>
         <w:contextualSpacing w:val="false"/>
@@ -1261,7 +1442,7 @@
     </w:p>
     <w:p>
       <w:pPr>
-        <w:pStyle w:val="style21"/>
+        <w:pStyle w:val="style23"/>
         <w:spacing w:after="0" w:before="0"/>
         <w:ind w:hanging="0" w:left="0" w:right="0"/>
         <w:contextualSpacing w:val="false"/>
@@ -1277,7 +1458,7 @@
     </w:p>
     <w:p>
       <w:pPr>
-        <w:pStyle w:val="style21"/>
+        <w:pStyle w:val="style23"/>
         <w:spacing w:after="0" w:before="0"/>
         <w:ind w:hanging="0" w:left="0" w:right="0"/>
         <w:contextualSpacing w:val="false"/>
@@ -1330,7 +1511,7 @@
     </w:p>
     <w:p>
       <w:pPr>
-        <w:pStyle w:val="style21"/>
+        <w:pStyle w:val="style23"/>
         <w:spacing w:after="0" w:before="0"/>
         <w:ind w:hanging="0" w:left="0" w:right="0"/>
         <w:contextualSpacing w:val="false"/>
@@ -1346,7 +1527,7 @@
     </w:p>
     <w:p>
       <w:pPr>
-        <w:pStyle w:val="style21"/>
+        <w:pStyle w:val="style23"/>
         <w:spacing w:after="0" w:before="0"/>
         <w:ind w:hanging="0" w:left="0" w:right="0"/>
         <w:contextualSpacing w:val="false"/>
@@ -1362,7 +1543,7 @@
     </w:p>
     <w:p>
       <w:pPr>
-        <w:pStyle w:val="style21"/>
+        <w:pStyle w:val="style23"/>
         <w:spacing w:after="0" w:before="0"/>
         <w:ind w:hanging="0" w:left="0" w:right="0"/>
         <w:contextualSpacing w:val="false"/>
@@ -1378,7 +1559,7 @@
     </w:p>
     <w:p>
       <w:pPr>
-        <w:pStyle w:val="style21"/>
+        <w:pStyle w:val="style23"/>
         <w:spacing w:after="0" w:before="0"/>
         <w:ind w:hanging="0" w:left="0" w:right="0"/>
         <w:contextualSpacing w:val="false"/>
@@ -1394,7 +1575,7 @@
     </w:p>
     <w:p>
       <w:pPr>
-        <w:pStyle w:val="style21"/>
+        <w:pStyle w:val="style23"/>
         <w:spacing w:after="0" w:before="0"/>
         <w:ind w:hanging="0" w:left="0" w:right="0"/>
         <w:contextualSpacing w:val="false"/>
@@ -1410,7 +1591,7 @@
     </w:p>
     <w:p>
       <w:pPr>
-        <w:pStyle w:val="style21"/>
+        <w:pStyle w:val="style23"/>
         <w:spacing w:after="0" w:before="0"/>
         <w:ind w:hanging="0" w:left="0" w:right="0"/>
         <w:contextualSpacing w:val="false"/>
@@ -1426,18 +1607,18 @@
     </w:p>
     <w:p>
       <w:pPr>
-        <w:pStyle w:val="style21"/>
-        <w:spacing w:after="0" w:before="0"/>
-        <w:ind w:hanging="0" w:left="0" w:right="0"/>
-        <w:contextualSpacing w:val="false"/>
-      </w:pPr>
-      <w:r>
-        <w:rPr/>
-      </w:r>
-    </w:p>
-    <w:p>
-      <w:pPr>
-        <w:pStyle w:val="style21"/>
+        <w:pStyle w:val="style23"/>
+        <w:spacing w:after="0" w:before="0"/>
+        <w:ind w:hanging="0" w:left="0" w:right="0"/>
+        <w:contextualSpacing w:val="false"/>
+      </w:pPr>
+      <w:r>
+        <w:rPr/>
+      </w:r>
+    </w:p>
+    <w:p>
+      <w:pPr>
+        <w:pStyle w:val="style23"/>
         <w:spacing w:after="0" w:before="0"/>
         <w:ind w:hanging="0" w:left="0" w:right="0"/>
         <w:contextualSpacing w:val="false"/>
@@ -1466,7 +1647,7 @@
     </w:p>
     <w:p>
       <w:pPr>
-        <w:pStyle w:val="style21"/>
+        <w:pStyle w:val="style23"/>
         <w:spacing w:after="0" w:before="0"/>
         <w:ind w:hanging="0" w:left="0" w:right="0"/>
         <w:contextualSpacing w:val="false"/>
@@ -1483,7 +1664,7 @@
     </w:p>
     <w:p>
       <w:pPr>
-        <w:pStyle w:val="style21"/>
+        <w:pStyle w:val="style23"/>
         <w:spacing w:after="0" w:before="0"/>
         <w:ind w:hanging="0" w:left="0" w:right="0"/>
         <w:contextualSpacing w:val="false"/>
@@ -1500,7 +1681,7 @@
     </w:p>
     <w:p>
       <w:pPr>
-        <w:pStyle w:val="style21"/>
+        <w:pStyle w:val="style23"/>
         <w:spacing w:after="0" w:before="0"/>
         <w:ind w:hanging="0" w:left="0" w:right="0"/>
         <w:contextualSpacing w:val="false"/>
@@ -1517,7 +1698,7 @@
     </w:p>
     <w:p>
       <w:pPr>
-        <w:pStyle w:val="style21"/>
+        <w:pStyle w:val="style23"/>
         <w:spacing w:after="0" w:before="0"/>
         <w:ind w:hanging="0" w:left="0" w:right="0"/>
         <w:contextualSpacing w:val="false"/>
@@ -1533,7 +1714,7 @@
     </w:p>
     <w:p>
       <w:pPr>
-        <w:pStyle w:val="style21"/>
+        <w:pStyle w:val="style23"/>
         <w:spacing w:after="0" w:before="0"/>
         <w:ind w:hanging="0" w:left="0" w:right="0"/>
         <w:contextualSpacing w:val="false"/>
@@ -1550,7 +1731,7 @@
     </w:p>
     <w:p>
       <w:pPr>
-        <w:pStyle w:val="style21"/>
+        <w:pStyle w:val="style23"/>
         <w:spacing w:after="0" w:before="0"/>
         <w:ind w:hanging="0" w:left="0" w:right="0"/>
         <w:contextualSpacing w:val="false"/>
@@ -1567,18 +1748,18 @@
     </w:p>
     <w:p>
       <w:pPr>
-        <w:pStyle w:val="style21"/>
-        <w:spacing w:after="0" w:before="0"/>
-        <w:ind w:hanging="0" w:left="0" w:right="0"/>
-        <w:contextualSpacing w:val="false"/>
-      </w:pPr>
-      <w:r>
-        <w:rPr/>
-      </w:r>
-    </w:p>
-    <w:p>
-      <w:pPr>
-        <w:pStyle w:val="style21"/>
+        <w:pStyle w:val="style23"/>
+        <w:spacing w:after="0" w:before="0"/>
+        <w:ind w:hanging="0" w:left="0" w:right="0"/>
+        <w:contextualSpacing w:val="false"/>
+      </w:pPr>
+      <w:r>
+        <w:rPr/>
+      </w:r>
+    </w:p>
+    <w:p>
+      <w:pPr>
+        <w:pStyle w:val="style23"/>
         <w:spacing w:after="0" w:before="0"/>
         <w:ind w:hanging="0" w:left="0" w:right="0"/>
         <w:contextualSpacing w:val="false"/>
@@ -1589,150 +1770,186 @@
           <w:iCs w:val="false"/>
         </w:rPr>
         <w:tab/>
+        <w:t>#make sure force is not negative</w:t>
+      </w:r>
+    </w:p>
+    <w:p>
+      <w:pPr>
+        <w:pStyle w:val="style23"/>
+        <w:spacing w:after="0" w:before="0"/>
+        <w:ind w:hanging="0" w:left="0" w:right="0"/>
+        <w:contextualSpacing w:val="false"/>
+      </w:pPr>
+      <w:r>
+        <w:rPr>
+          <w:i/>
+          <w:iCs/>
+        </w:rPr>
+        <w:tab/>
+        <w:t>force[n+1] = np.max([0,force[n+1]])</w:t>
+      </w:r>
+    </w:p>
+    <w:p>
+      <w:pPr>
+        <w:pStyle w:val="style23"/>
+        <w:spacing w:after="0" w:before="0"/>
+        <w:ind w:hanging="0" w:left="0" w:right="0"/>
+        <w:contextualSpacing w:val="false"/>
+      </w:pPr>
+      <w:r>
+        <w:rPr/>
+      </w:r>
+    </w:p>
+    <w:p>
+      <w:pPr>
+        <w:pStyle w:val="style0"/>
+        <w:jc w:val="left"/>
+      </w:pPr>
+      <w:r>
+        <w:rPr/>
+        <w:t>7) Power</w:t>
+      </w:r>
+    </w:p>
+    <w:p>
+      <w:pPr>
+        <w:pStyle w:val="style23"/>
+      </w:pPr>
+      <w:r>
+        <w:rPr/>
+        <w:tab/>
+      </w:r>
+      <w:r>
+        <w:rPr>
+          <w:i/>
+          <w:iCs/>
+        </w:rPr>
+        <w:t>power[n+1] = (force[n+1] * speed[n+1])</w:t>
+        <w:tab/>
+      </w:r>
+    </w:p>
+    <w:p>
+      <w:pPr>
+        <w:pStyle w:val="style23"/>
+      </w:pPr>
+      <w:r>
+        <w:rPr>
+          <w:i/>
+          <w:iCs/>
+        </w:rPr>
+        <w:tab/>
+        <w:t>motor_rpm[n+1] = ((speed[n+1])/(wheel_radius*2*np.pi)) * gearing * 60</w:t>
+      </w:r>
+    </w:p>
+    <w:p>
+      <w:pPr>
+        <w:pStyle w:val="style23"/>
+      </w:pPr>
+      <w:r>
+        <w:rPr>
+          <w:i/>
+          <w:iCs/>
+        </w:rPr>
+        <w:tab/>
+        <w:t>motor_torque[n+1] = (force[n+1] * wheel_radius)/gearing</w:t>
+      </w:r>
+    </w:p>
+    <w:p>
+      <w:pPr>
+        <w:pStyle w:val="style23"/>
+        <w:spacing w:after="0" w:before="0"/>
+        <w:ind w:hanging="0" w:left="0" w:right="0"/>
+        <w:contextualSpacing w:val="false"/>
+      </w:pPr>
+      <w:r>
+        <w:rPr>
+          <w:i/>
+          <w:iCs/>
+        </w:rPr>
+        <w:tab/>
+        <w:t>arms[n+1] = motor_torque[n+1]/motor_torque_constant</w:t>
+      </w:r>
+    </w:p>
+    <w:p>
+      <w:pPr>
+        <w:pStyle w:val="style23"/>
+        <w:spacing w:after="0" w:before="0"/>
+        <w:ind w:hanging="0" w:left="0" w:right="0"/>
+        <w:contextualSpacing w:val="false"/>
+      </w:pPr>
+      <w:r>
+        <w:rPr>
+          <w:i/>
+          <w:iCs/>
+        </w:rPr>
+        <w:tab/>
+        <w:t xml:space="preserve">vrms[n+1] = motor_rpm[n+1]/(motor_rpm_constant)*(1/(sqrt2)) </w:t>
+      </w:r>
+    </w:p>
+    <w:p>
+      <w:pPr>
+        <w:pStyle w:val="style23"/>
+        <w:spacing w:after="0" w:before="0"/>
+        <w:ind w:hanging="0" w:left="0" w:right="0"/>
+        <w:contextualSpacing w:val="false"/>
+      </w:pPr>
+      <w:r>
+        <w:rPr/>
+      </w:r>
+    </w:p>
+    <w:p>
+      <w:pPr>
+        <w:pStyle w:val="style23"/>
+        <w:spacing w:after="0" w:before="0"/>
+        <w:ind w:hanging="0" w:left="0" w:right="0"/>
+        <w:contextualSpacing w:val="false"/>
+      </w:pPr>
+      <w:r>
+        <w:rPr>
+          <w:i/>
+          <w:iCs/>
+        </w:rPr>
+        <w:tab/>
       </w:r>
       <w:r>
         <w:rPr>
           <w:i w:val="false"/>
           <w:iCs w:val="false"/>
         </w:rPr>
-        <w:t>#make sure force is not negative</w:t>
-      </w:r>
-    </w:p>
-    <w:p>
-      <w:pPr>
-        <w:pStyle w:val="style21"/>
-        <w:spacing w:after="0" w:before="0"/>
-        <w:ind w:hanging="0" w:left="0" w:right="0"/>
-        <w:contextualSpacing w:val="false"/>
-      </w:pPr>
-      <w:r>
-        <w:rPr>
-          <w:i/>
-          <w:iCs/>
-        </w:rPr>
-        <w:tab/>
-        <w:t>force[n+1] = np.max([0,force[n+1]])</w:t>
-      </w:r>
-    </w:p>
-    <w:p>
-      <w:pPr>
-        <w:pStyle w:val="style21"/>
-        <w:spacing w:after="0" w:before="0"/>
-        <w:ind w:hanging="0" w:left="0" w:right="0"/>
-        <w:contextualSpacing w:val="false"/>
-      </w:pPr>
-      <w:r>
-        <w:rPr/>
-      </w:r>
-    </w:p>
-    <w:p>
-      <w:pPr>
-        <w:pStyle w:val="style0"/>
-        <w:jc w:val="left"/>
-      </w:pPr>
-      <w:r>
-        <w:rPr/>
-        <w:t>7) Power</w:t>
-      </w:r>
-    </w:p>
-    <w:p>
-      <w:pPr>
-        <w:pStyle w:val="style21"/>
-      </w:pPr>
-      <w:r>
-        <w:rPr/>
-        <w:tab/>
-      </w:r>
-      <w:r>
-        <w:rPr>
-          <w:i/>
-          <w:iCs/>
-        </w:rPr>
-        <w:t>power[n+1] = (force[n+1] * speed[n+1])</w:t>
-        <w:tab/>
-      </w:r>
-    </w:p>
-    <w:p>
-      <w:pPr>
-        <w:pStyle w:val="style21"/>
-      </w:pPr>
-      <w:r>
-        <w:rPr>
-          <w:i/>
-          <w:iCs/>
-        </w:rPr>
-        <w:tab/>
-        <w:t>motor_rpm[n+1] = ((speed[n+1])/(wheel_radius*2*np.pi)) * gearing * 60</w:t>
-      </w:r>
-    </w:p>
-    <w:p>
-      <w:pPr>
-        <w:pStyle w:val="style21"/>
-      </w:pPr>
-      <w:r>
-        <w:rPr>
-          <w:i/>
-          <w:iCs/>
-        </w:rPr>
-        <w:tab/>
-      </w:r>
-      <w:r>
-        <w:rPr>
-          <w:i/>
-          <w:iCs/>
-        </w:rPr>
-        <w:t>motor_torque[n+1] = (force[n+1] * wheel_radius)/gearing</w:t>
-      </w:r>
-    </w:p>
-    <w:p>
-      <w:pPr>
-        <w:pStyle w:val="style21"/>
-        <w:spacing w:after="0" w:before="0"/>
-        <w:ind w:hanging="0" w:left="0" w:right="0"/>
-        <w:contextualSpacing w:val="false"/>
-      </w:pPr>
-      <w:r>
-        <w:rPr>
-          <w:i/>
-          <w:iCs/>
-        </w:rPr>
-        <w:tab/>
-        <w:t>arms[n+1] = motor_torque[n+1]/motor_torque_constant</w:t>
-      </w:r>
-    </w:p>
-    <w:p>
-      <w:pPr>
-        <w:pStyle w:val="style21"/>
-        <w:spacing w:after="0" w:before="0"/>
-        <w:ind w:hanging="0" w:left="0" w:right="0"/>
-        <w:contextualSpacing w:val="false"/>
-      </w:pPr>
-      <w:r>
-        <w:rPr>
-          <w:i/>
-          <w:iCs/>
-        </w:rPr>
-        <w:tab/>
-        <w:t xml:space="preserve">vrms[n+1] = motor_rpm[n+1]/(motor_rpm_constant)*(1/(sqrt2)) </w:t>
-      </w:r>
-    </w:p>
-    <w:p>
-      <w:pPr>
-        <w:pStyle w:val="style21"/>
-        <w:spacing w:after="0" w:before="0"/>
-        <w:ind w:hanging="0" w:left="0" w:right="0"/>
-        <w:contextualSpacing w:val="false"/>
-      </w:pPr>
-      <w:r>
-        <w:rPr>
-          <w:i/>
-          <w:iCs/>
-        </w:rPr>
-      </w:r>
-    </w:p>
-    <w:p>
-      <w:pPr>
-        <w:pStyle w:val="style21"/>
+        <w:t>#power loss calculated using efficiency mapping</w:t>
+      </w:r>
+    </w:p>
+    <w:p>
+      <w:pPr>
+        <w:pStyle w:val="style23"/>
+        <w:spacing w:after="0" w:before="0"/>
+        <w:ind w:hanging="0" w:left="0" w:right="0"/>
+        <w:contextualSpacing w:val="false"/>
+      </w:pPr>
+      <w:r>
+        <w:rPr>
+          <w:i/>
+          <w:iCs/>
+        </w:rPr>
+        <w:tab/>
+        <w:t>motor_loss[n+1] = power[n+1]*(1-motor_eff_grid[np.int(np.around(motor_rpm[n+1]))]</w:t>
+        <w:tab/>
+        <w:t>[np.int(np.around(motor_torque[n+1]))])</w:t>
+      </w:r>
+    </w:p>
+    <w:p>
+      <w:pPr>
+        <w:pStyle w:val="style23"/>
+        <w:spacing w:after="0" w:before="0"/>
+        <w:ind w:hanging="0" w:left="0" w:right="0"/>
+        <w:contextualSpacing w:val="false"/>
+      </w:pPr>
+      <w:r>
+        <w:rPr/>
+      </w:r>
+    </w:p>
+    <w:p>
+      <w:pPr>
+        <w:pStyle w:val="style23"/>
         <w:spacing w:after="0" w:before="0"/>
         <w:ind w:hanging="0" w:left="0" w:right="0"/>
         <w:contextualSpacing w:val="false"/>
@@ -1754,106 +1971,38 @@
     </w:p>
     <w:p>
       <w:pPr>
-        <w:pStyle w:val="style21"/>
-        <w:spacing w:after="0" w:before="0"/>
-        <w:ind w:hanging="0" w:left="0" w:right="0"/>
-        <w:contextualSpacing w:val="false"/>
-      </w:pPr>
-      <w:r>
-        <w:rPr>
-          <w:i/>
-          <w:iCs/>
-        </w:rPr>
-        <w:tab/>
-        <w:t>motor_loss[n+1] = power[n+1]*(1-motor_eff_grid[np.int(np.around(motor_rpm[n+1]))]</w:t>
-        <w:tab/>
-        <w:t>[np.int(np.around(motor_torque[n+1]))])</w:t>
-      </w:r>
-    </w:p>
-    <w:p>
-      <w:pPr>
-        <w:pStyle w:val="style21"/>
-        <w:spacing w:after="0" w:before="0"/>
-        <w:ind w:hanging="0" w:left="0" w:right="0"/>
-        <w:contextualSpacing w:val="false"/>
-      </w:pPr>
-      <w:r>
-        <w:rPr>
-          <w:i/>
-          <w:iCs/>
-        </w:rPr>
-      </w:r>
-    </w:p>
-    <w:p>
-      <w:pPr>
-        <w:pStyle w:val="style21"/>
-        <w:spacing w:after="0" w:before="0"/>
-        <w:ind w:hanging="0" w:left="0" w:right="0"/>
-        <w:contextualSpacing w:val="false"/>
-      </w:pPr>
-      <w:r>
-        <w:rPr>
-          <w:i/>
-          <w:iCs/>
-        </w:rPr>
-        <w:tab/>
-      </w:r>
-      <w:r>
-        <w:rPr>
-          <w:i w:val="false"/>
-          <w:iCs w:val="false"/>
-        </w:rPr>
-        <w:t>#power loss calculated using efficiency mapping</w:t>
-      </w:r>
-    </w:p>
-    <w:p>
-      <w:pPr>
-        <w:pStyle w:val="style21"/>
-        <w:spacing w:after="0" w:before="0"/>
-        <w:ind w:hanging="0" w:left="0" w:right="0"/>
-        <w:contextualSpacing w:val="false"/>
-      </w:pPr>
-      <w:r>
-        <w:rPr>
-          <w:i/>
-          <w:iCs/>
-        </w:rPr>
-        <w:tab/>
-        <w:t>motor_controller_loss[n+1] = power[n+1]*(1</w:t>
-      </w:r>
-      <w:r>
-        <w:rPr>
-          <w:i/>
-          <w:iCs/>
-        </w:rPr>
-        <w:t>-</w:t>
-      </w:r>
-      <w:r>
-        <w:rPr>
-          <w:i/>
-          <w:iCs/>
-        </w:rPr>
-        <w:t>motor_controller_eff_grid[np.int(np.around(vrms[n+1]))][np.int(np.around(arms[n+1]))])</w:t>
-      </w:r>
-    </w:p>
-    <w:p>
-      <w:pPr>
-        <w:pStyle w:val="style21"/>
-        <w:spacing w:after="0" w:before="0"/>
-        <w:ind w:hanging="0" w:left="0" w:right="0"/>
-        <w:contextualSpacing w:val="false"/>
-      </w:pPr>
-      <w:r>
-        <w:rPr>
-          <w:i/>
-          <w:iCs/>
-        </w:rPr>
-        <w:tab/>
-      </w:r>
-    </w:p>
-    <w:p>
-      <w:pPr>
-        <w:pStyle w:val="style21"/>
+        <w:pStyle w:val="style23"/>
+        <w:spacing w:after="0" w:before="0"/>
+        <w:ind w:hanging="0" w:left="0" w:right="0"/>
+        <w:contextualSpacing w:val="false"/>
+      </w:pPr>
+      <w:r>
+        <w:rPr>
+          <w:i/>
+          <w:iCs/>
+        </w:rPr>
+        <w:tab/>
+        <w:t>motor_controller_loss[n+1] = power[n+1]*(1-motor_controller_eff_grid[np.int(np.around(vrms[n+1]))][np.int(np.around(arms[n+1]))])</w:t>
+      </w:r>
+    </w:p>
+    <w:p>
+      <w:pPr>
+        <w:pStyle w:val="style23"/>
+        <w:spacing w:after="0" w:before="0"/>
+        <w:ind w:hanging="0" w:left="0" w:right="0"/>
+        <w:contextualSpacing w:val="false"/>
+      </w:pPr>
+      <w:r>
+        <w:rPr>
+          <w:i/>
+          <w:iCs/>
+        </w:rPr>
+        <w:tab/>
+      </w:r>
+    </w:p>
+    <w:p>
+      <w:pPr>
+        <w:pStyle w:val="style23"/>
         <w:spacing w:after="0" w:before="0"/>
         <w:ind w:hanging="0" w:left="0" w:right="0"/>
         <w:contextualSpacing w:val="false"/>
@@ -1869,7 +2018,7 @@
     </w:p>
     <w:p>
       <w:pPr>
-        <w:pStyle w:val="style21"/>
+        <w:pStyle w:val="style23"/>
         <w:spacing w:after="0" w:before="0"/>
         <w:ind w:hanging="0" w:left="0" w:right="0"/>
         <w:contextualSpacing w:val="false"/>
@@ -1885,67 +2034,48 @@
     </w:p>
     <w:p>
       <w:pPr>
-        <w:pStyle w:val="style21"/>
-        <w:spacing w:after="0" w:before="0"/>
-        <w:ind w:hanging="0" w:left="0" w:right="0"/>
-        <w:contextualSpacing w:val="false"/>
-      </w:pPr>
-      <w:r>
-        <w:rPr>
-          <w:i/>
-          <w:iCs/>
-        </w:rPr>
-        <w:tab/>
-      </w:r>
-      <w:r>
-        <w:rPr>
-          <w:i/>
-          <w:iCs/>
-        </w:rPr>
-        <w:t xml:space="preserve">Efficiency = </w:t>
-      </w:r>
-      <w:r>
-        <w:rPr>
-          <w:i/>
-          <w:iCs/>
-        </w:rPr>
-        <w:t xml:space="preserve"> motor_loss[n+1] + motor_controller_loss[n+1] + chain_loss[n+1] + battery_loss[n+1]</w:t>
-      </w:r>
-    </w:p>
-    <w:p>
-      <w:pPr>
-        <w:pStyle w:val="style21"/>
-      </w:pPr>
-      <w:r>
-        <w:rPr>
-          <w:i/>
-          <w:iCs/>
-        </w:rPr>
-        <w:tab/>
-      </w:r>
-    </w:p>
-    <w:p>
-      <w:pPr>
-        <w:pStyle w:val="style21"/>
-      </w:pPr>
-      <w:r>
-        <w:rPr>
-          <w:i/>
-          <w:iCs/>
-        </w:rPr>
-        <w:tab/>
-      </w:r>
-      <w:r>
-        <w:rPr>
-          <w:i/>
-          <w:iCs/>
-        </w:rPr>
+        <w:pStyle w:val="style23"/>
+        <w:spacing w:after="0" w:before="0"/>
+        <w:ind w:hanging="0" w:left="0" w:right="0"/>
+        <w:contextualSpacing w:val="false"/>
+      </w:pPr>
+      <w:r>
+        <w:rPr>
+          <w:i/>
+          <w:iCs/>
+        </w:rPr>
+        <w:tab/>
+        <w:t>Efficiency =  motor_loss[n+1] + motor_controller_loss[n+1] + chain_loss[n+1] + battery_loss[n+1]</w:t>
+      </w:r>
+    </w:p>
+    <w:p>
+      <w:pPr>
+        <w:pStyle w:val="style23"/>
+      </w:pPr>
+      <w:r>
+        <w:rPr>
+          <w:i/>
+          <w:iCs/>
+        </w:rPr>
+        <w:tab/>
+      </w:r>
+    </w:p>
+    <w:p>
+      <w:pPr>
+        <w:pStyle w:val="style23"/>
+      </w:pPr>
+      <w:r>
+        <w:rPr>
+          <w:i/>
+          <w:iCs/>
+        </w:rPr>
+        <w:tab/>
         <w:t>total_power[n+1] = Efficiency(n) + power[n+1]</w:t>
       </w:r>
     </w:p>
     <w:p>
       <w:pPr>
-        <w:pStyle w:val="style21"/>
+        <w:pStyle w:val="style23"/>
       </w:pPr>
       <w:r>
         <w:rPr/>
@@ -1954,7 +2084,7 @@
     </w:p>
     <w:p>
       <w:pPr>
-        <w:pStyle w:val="style21"/>
+        <w:pStyle w:val="style23"/>
       </w:pPr>
       <w:r>
         <w:rPr/>
@@ -1970,154 +2100,23 @@
     </w:p>
     <w:p>
       <w:pPr>
-        <w:pStyle w:val="style21"/>
-      </w:pPr>
-      <w:r>
-        <w:rPr/>
-      </w:r>
-    </w:p>
-    <w:p>
-      <w:pPr>
-        <w:pStyle w:val="style21"/>
-      </w:pPr>
-      <w:r>
-        <w:rPr/>
-        <w:t>Benefits of This Method:</w:t>
-      </w:r>
-    </w:p>
-    <w:p>
-      <w:pPr>
-        <w:pStyle w:val="style21"/>
-        <w:numPr>
-          <w:ilvl w:val="0"/>
-          <w:numId w:val="2"/>
-        </w:numPr>
-      </w:pPr>
-      <w:r>
-        <w:rPr/>
-        <w:t>Using data to look up distance to speed allows for easy way to model turns and break points</w:t>
-      </w:r>
-    </w:p>
-    <w:p>
-      <w:pPr>
-        <w:pStyle w:val="style21"/>
-        <w:numPr>
-          <w:ilvl w:val="0"/>
-          <w:numId w:val="2"/>
-        </w:numPr>
-      </w:pPr>
-      <w:r>
-        <w:rPr/>
-        <w:t>Top speed and Force gives an easy place for the bike's power-train to be added to the model</w:t>
-      </w:r>
-    </w:p>
-    <w:p>
-      <w:pPr>
-        <w:pStyle w:val="style21"/>
-      </w:pPr>
-      <w:r>
-        <w:rPr/>
-        <w:t>Problems with Model:</w:t>
-      </w:r>
-    </w:p>
-    <w:p>
-      <w:pPr>
-        <w:pStyle w:val="style21"/>
-        <w:numPr>
-          <w:ilvl w:val="0"/>
-          <w:numId w:val="3"/>
-        </w:numPr>
-      </w:pPr>
-      <w:r>
-        <w:rPr/>
-        <w:t xml:space="preserve">Relies on data for distance to speed look up a lot. This data must be faster than the teams bike to be correct. This data also doesn't correctly model how Rob would go around IOM or how the bike handles. </w:t>
-      </w:r>
-    </w:p>
-    <w:p>
-      <w:pPr>
-        <w:pStyle w:val="style21"/>
-        <w:numPr>
-          <w:ilvl w:val="0"/>
-          <w:numId w:val="3"/>
-        </w:numPr>
-      </w:pPr>
-      <w:r>
-        <w:rPr/>
-        <w:t xml:space="preserve">Euler method is not perfect for ODE solving </w:t>
-      </w:r>
-    </w:p>
-    <w:p>
-      <w:pPr>
-        <w:pStyle w:val="style21"/>
-      </w:pPr>
-      <w:r>
-        <w:rPr/>
-        <w:t>Future Work:</w:t>
-      </w:r>
-    </w:p>
-    <w:p>
-      <w:pPr>
-        <w:pStyle w:val="style21"/>
-        <w:numPr>
-          <w:ilvl w:val="0"/>
-          <w:numId w:val="1"/>
-        </w:numPr>
-      </w:pPr>
-      <w:r>
-        <w:rPr/>
-        <w:t xml:space="preserve">Use a better Solver, better than Euler method. </w:t>
-      </w:r>
-    </w:p>
-    <w:p>
-      <w:pPr>
-        <w:pStyle w:val="style21"/>
-        <w:numPr>
-          <w:ilvl w:val="0"/>
-          <w:numId w:val="1"/>
-        </w:numPr>
-      </w:pPr>
-      <w:r>
-        <w:rPr/>
-        <w:t>Include tire's ability to apply force</w:t>
-      </w:r>
-    </w:p>
-    <w:p>
-      <w:pPr>
-        <w:pStyle w:val="style21"/>
-        <w:numPr>
-          <w:ilvl w:val="0"/>
-          <w:numId w:val="1"/>
-        </w:numPr>
-      </w:pPr>
-      <w:r>
-        <w:rPr/>
-        <w:t>Batteries ability to give power required</w:t>
-      </w:r>
-    </w:p>
-    <w:p>
-      <w:pPr>
-        <w:pStyle w:val="style21"/>
-        <w:numPr>
-          <w:ilvl w:val="0"/>
-          <w:numId w:val="1"/>
-        </w:numPr>
-      </w:pPr>
-      <w:r>
-        <w:rPr/>
-        <w:t>Temperature</w:t>
-      </w:r>
-    </w:p>
-    <w:p>
-      <w:pPr>
-        <w:pStyle w:val="style21"/>
-      </w:pPr>
-      <w:r>
-        <w:rPr/>
-      </w:r>
-    </w:p>
-    <w:p>
-      <w:pPr>
-        <w:pStyle w:val="style21"/>
+        <w:pStyle w:val="style23"/>
+      </w:pPr>
+      <w:r>
+        <w:rPr/>
+      </w:r>
+    </w:p>
+    <w:p>
+      <w:pPr>
+        <w:pStyle w:val="style23"/>
+      </w:pPr>
+      <w:r>
+        <w:rPr/>
+      </w:r>
+    </w:p>
+    <w:p>
+      <w:pPr>
+        <w:pStyle w:val="style23"/>
       </w:pPr>
       <w:r>
         <w:rPr/>
@@ -2144,553 +2143,6 @@
     </w:sectPr>
   </w:body>
 </w:document>
-</file>
-
-<file path=word/numbering.xml><?xml version="1.0" encoding="utf-8"?>
-<w:numbering xmlns:w="http://schemas.openxmlformats.org/wordprocessingml/2006/main">
-  <w:abstractNum w:abstractNumId="1">
-    <w:lvl w:ilvl="0">
-      <w:start w:val="1"/>
-      <w:numFmt w:val="bullet"/>
-      <w:lvlText w:val=""/>
-      <w:lvlJc w:val="left"/>
-      <w:pPr>
-        <w:tabs>
-          <w:tab w:pos="709" w:val="num"/>
-        </w:tabs>
-        <w:ind w:hanging="360" w:left="709"/>
-      </w:pPr>
-      <w:rPr>
-        <w:rFonts w:ascii="Symbol" w:cs="Symbol" w:hAnsi="Symbol" w:hint="default"/>
-      </w:rPr>
-    </w:lvl>
-    <w:lvl w:ilvl="1">
-      <w:start w:val="1"/>
-      <w:numFmt w:val="bullet"/>
-      <w:lvlText w:val="◦"/>
-      <w:lvlJc w:val="left"/>
-      <w:pPr>
-        <w:tabs>
-          <w:tab w:pos="1069" w:val="num"/>
-        </w:tabs>
-        <w:ind w:hanging="360" w:left="1069"/>
-      </w:pPr>
-      <w:rPr>
-        <w:rFonts w:ascii="OpenSymbol" w:cs="OpenSymbol" w:hAnsi="OpenSymbol" w:hint="default"/>
-      </w:rPr>
-    </w:lvl>
-    <w:lvl w:ilvl="2">
-      <w:start w:val="1"/>
-      <w:numFmt w:val="bullet"/>
-      <w:lvlText w:val="▪"/>
-      <w:lvlJc w:val="left"/>
-      <w:pPr>
-        <w:tabs>
-          <w:tab w:pos="1429" w:val="num"/>
-        </w:tabs>
-        <w:ind w:hanging="360" w:left="1429"/>
-      </w:pPr>
-      <w:rPr>
-        <w:rFonts w:ascii="OpenSymbol" w:cs="OpenSymbol" w:hAnsi="OpenSymbol" w:hint="default"/>
-      </w:rPr>
-    </w:lvl>
-    <w:lvl w:ilvl="3">
-      <w:start w:val="1"/>
-      <w:numFmt w:val="bullet"/>
-      <w:lvlText w:val=""/>
-      <w:lvlJc w:val="left"/>
-      <w:pPr>
-        <w:tabs>
-          <w:tab w:pos="1789" w:val="num"/>
-        </w:tabs>
-        <w:ind w:hanging="360" w:left="1789"/>
-      </w:pPr>
-      <w:rPr>
-        <w:rFonts w:ascii="Symbol" w:cs="Symbol" w:hAnsi="Symbol" w:hint="default"/>
-      </w:rPr>
-    </w:lvl>
-    <w:lvl w:ilvl="4">
-      <w:start w:val="1"/>
-      <w:numFmt w:val="bullet"/>
-      <w:lvlText w:val="◦"/>
-      <w:lvlJc w:val="left"/>
-      <w:pPr>
-        <w:tabs>
-          <w:tab w:pos="2149" w:val="num"/>
-        </w:tabs>
-        <w:ind w:hanging="360" w:left="2149"/>
-      </w:pPr>
-      <w:rPr>
-        <w:rFonts w:ascii="OpenSymbol" w:cs="OpenSymbol" w:hAnsi="OpenSymbol" w:hint="default"/>
-      </w:rPr>
-    </w:lvl>
-    <w:lvl w:ilvl="5">
-      <w:start w:val="1"/>
-      <w:numFmt w:val="bullet"/>
-      <w:lvlText w:val="▪"/>
-      <w:lvlJc w:val="left"/>
-      <w:pPr>
-        <w:tabs>
-          <w:tab w:pos="2509" w:val="num"/>
-        </w:tabs>
-        <w:ind w:hanging="360" w:left="2509"/>
-      </w:pPr>
-      <w:rPr>
-        <w:rFonts w:ascii="OpenSymbol" w:cs="OpenSymbol" w:hAnsi="OpenSymbol" w:hint="default"/>
-      </w:rPr>
-    </w:lvl>
-    <w:lvl w:ilvl="6">
-      <w:start w:val="1"/>
-      <w:numFmt w:val="bullet"/>
-      <w:lvlText w:val=""/>
-      <w:lvlJc w:val="left"/>
-      <w:pPr>
-        <w:tabs>
-          <w:tab w:pos="2869" w:val="num"/>
-        </w:tabs>
-        <w:ind w:hanging="360" w:left="2869"/>
-      </w:pPr>
-      <w:rPr>
-        <w:rFonts w:ascii="Symbol" w:cs="Symbol" w:hAnsi="Symbol" w:hint="default"/>
-      </w:rPr>
-    </w:lvl>
-    <w:lvl w:ilvl="7">
-      <w:start w:val="1"/>
-      <w:numFmt w:val="bullet"/>
-      <w:lvlText w:val="◦"/>
-      <w:lvlJc w:val="left"/>
-      <w:pPr>
-        <w:tabs>
-          <w:tab w:pos="3229" w:val="num"/>
-        </w:tabs>
-        <w:ind w:hanging="360" w:left="3229"/>
-      </w:pPr>
-      <w:rPr>
-        <w:rFonts w:ascii="OpenSymbol" w:cs="OpenSymbol" w:hAnsi="OpenSymbol" w:hint="default"/>
-      </w:rPr>
-    </w:lvl>
-    <w:lvl w:ilvl="8">
-      <w:start w:val="1"/>
-      <w:numFmt w:val="bullet"/>
-      <w:lvlText w:val="▪"/>
-      <w:lvlJc w:val="left"/>
-      <w:pPr>
-        <w:tabs>
-          <w:tab w:pos="3589" w:val="num"/>
-        </w:tabs>
-        <w:ind w:hanging="360" w:left="3589"/>
-      </w:pPr>
-      <w:rPr>
-        <w:rFonts w:ascii="OpenSymbol" w:cs="OpenSymbol" w:hAnsi="OpenSymbol" w:hint="default"/>
-      </w:rPr>
-    </w:lvl>
-  </w:abstractNum>
-  <w:abstractNum w:abstractNumId="2">
-    <w:lvl w:ilvl="0">
-      <w:start w:val="1"/>
-      <w:numFmt w:val="bullet"/>
-      <w:lvlText w:val=""/>
-      <w:lvlJc w:val="left"/>
-      <w:pPr>
-        <w:tabs>
-          <w:tab w:pos="720" w:val="num"/>
-        </w:tabs>
-        <w:ind w:hanging="360" w:left="720"/>
-      </w:pPr>
-      <w:rPr>
-        <w:rFonts w:ascii="Symbol" w:cs="Symbol" w:hAnsi="Symbol" w:hint="default"/>
-      </w:rPr>
-    </w:lvl>
-    <w:lvl w:ilvl="1">
-      <w:start w:val="1"/>
-      <w:numFmt w:val="bullet"/>
-      <w:lvlText w:val="◦"/>
-      <w:lvlJc w:val="left"/>
-      <w:pPr>
-        <w:tabs>
-          <w:tab w:pos="1080" w:val="num"/>
-        </w:tabs>
-        <w:ind w:hanging="360" w:left="1080"/>
-      </w:pPr>
-      <w:rPr>
-        <w:rFonts w:ascii="OpenSymbol" w:cs="OpenSymbol" w:hAnsi="OpenSymbol" w:hint="default"/>
-      </w:rPr>
-    </w:lvl>
-    <w:lvl w:ilvl="2">
-      <w:start w:val="1"/>
-      <w:numFmt w:val="bullet"/>
-      <w:lvlText w:val="▪"/>
-      <w:lvlJc w:val="left"/>
-      <w:pPr>
-        <w:tabs>
-          <w:tab w:pos="1440" w:val="num"/>
-        </w:tabs>
-        <w:ind w:hanging="360" w:left="1440"/>
-      </w:pPr>
-      <w:rPr>
-        <w:rFonts w:ascii="OpenSymbol" w:cs="OpenSymbol" w:hAnsi="OpenSymbol" w:hint="default"/>
-      </w:rPr>
-    </w:lvl>
-    <w:lvl w:ilvl="3">
-      <w:start w:val="1"/>
-      <w:numFmt w:val="bullet"/>
-      <w:lvlText w:val=""/>
-      <w:lvlJc w:val="left"/>
-      <w:pPr>
-        <w:tabs>
-          <w:tab w:pos="1800" w:val="num"/>
-        </w:tabs>
-        <w:ind w:hanging="360" w:left="1800"/>
-      </w:pPr>
-      <w:rPr>
-        <w:rFonts w:ascii="Symbol" w:cs="Symbol" w:hAnsi="Symbol" w:hint="default"/>
-      </w:rPr>
-    </w:lvl>
-    <w:lvl w:ilvl="4">
-      <w:start w:val="1"/>
-      <w:numFmt w:val="bullet"/>
-      <w:lvlText w:val="◦"/>
-      <w:lvlJc w:val="left"/>
-      <w:pPr>
-        <w:tabs>
-          <w:tab w:pos="2160" w:val="num"/>
-        </w:tabs>
-        <w:ind w:hanging="360" w:left="2160"/>
-      </w:pPr>
-      <w:rPr>
-        <w:rFonts w:ascii="OpenSymbol" w:cs="OpenSymbol" w:hAnsi="OpenSymbol" w:hint="default"/>
-      </w:rPr>
-    </w:lvl>
-    <w:lvl w:ilvl="5">
-      <w:start w:val="1"/>
-      <w:numFmt w:val="bullet"/>
-      <w:lvlText w:val="▪"/>
-      <w:lvlJc w:val="left"/>
-      <w:pPr>
-        <w:tabs>
-          <w:tab w:pos="2520" w:val="num"/>
-        </w:tabs>
-        <w:ind w:hanging="360" w:left="2520"/>
-      </w:pPr>
-      <w:rPr>
-        <w:rFonts w:ascii="OpenSymbol" w:cs="OpenSymbol" w:hAnsi="OpenSymbol" w:hint="default"/>
-      </w:rPr>
-    </w:lvl>
-    <w:lvl w:ilvl="6">
-      <w:start w:val="1"/>
-      <w:numFmt w:val="bullet"/>
-      <w:lvlText w:val=""/>
-      <w:lvlJc w:val="left"/>
-      <w:pPr>
-        <w:tabs>
-          <w:tab w:pos="2880" w:val="num"/>
-        </w:tabs>
-        <w:ind w:hanging="360" w:left="2880"/>
-      </w:pPr>
-      <w:rPr>
-        <w:rFonts w:ascii="Symbol" w:cs="Symbol" w:hAnsi="Symbol" w:hint="default"/>
-      </w:rPr>
-    </w:lvl>
-    <w:lvl w:ilvl="7">
-      <w:start w:val="1"/>
-      <w:numFmt w:val="bullet"/>
-      <w:lvlText w:val="◦"/>
-      <w:lvlJc w:val="left"/>
-      <w:pPr>
-        <w:tabs>
-          <w:tab w:pos="3240" w:val="num"/>
-        </w:tabs>
-        <w:ind w:hanging="360" w:left="3240"/>
-      </w:pPr>
-      <w:rPr>
-        <w:rFonts w:ascii="OpenSymbol" w:cs="OpenSymbol" w:hAnsi="OpenSymbol" w:hint="default"/>
-      </w:rPr>
-    </w:lvl>
-    <w:lvl w:ilvl="8">
-      <w:start w:val="1"/>
-      <w:numFmt w:val="bullet"/>
-      <w:lvlText w:val="▪"/>
-      <w:lvlJc w:val="left"/>
-      <w:pPr>
-        <w:tabs>
-          <w:tab w:pos="3600" w:val="num"/>
-        </w:tabs>
-        <w:ind w:hanging="360" w:left="3600"/>
-      </w:pPr>
-      <w:rPr>
-        <w:rFonts w:ascii="OpenSymbol" w:cs="OpenSymbol" w:hAnsi="OpenSymbol" w:hint="default"/>
-      </w:rPr>
-    </w:lvl>
-  </w:abstractNum>
-  <w:abstractNum w:abstractNumId="3">
-    <w:lvl w:ilvl="0">
-      <w:start w:val="1"/>
-      <w:numFmt w:val="bullet"/>
-      <w:lvlText w:val=""/>
-      <w:lvlJc w:val="left"/>
-      <w:pPr>
-        <w:tabs>
-          <w:tab w:pos="720" w:val="num"/>
-        </w:tabs>
-        <w:ind w:hanging="360" w:left="720"/>
-      </w:pPr>
-      <w:rPr>
-        <w:rFonts w:ascii="Symbol" w:cs="Symbol" w:hAnsi="Symbol" w:hint="default"/>
-      </w:rPr>
-    </w:lvl>
-    <w:lvl w:ilvl="1">
-      <w:start w:val="1"/>
-      <w:numFmt w:val="bullet"/>
-      <w:lvlText w:val="◦"/>
-      <w:lvlJc w:val="left"/>
-      <w:pPr>
-        <w:tabs>
-          <w:tab w:pos="1080" w:val="num"/>
-        </w:tabs>
-        <w:ind w:hanging="360" w:left="1080"/>
-      </w:pPr>
-      <w:rPr>
-        <w:rFonts w:ascii="OpenSymbol" w:cs="OpenSymbol" w:hAnsi="OpenSymbol" w:hint="default"/>
-      </w:rPr>
-    </w:lvl>
-    <w:lvl w:ilvl="2">
-      <w:start w:val="1"/>
-      <w:numFmt w:val="bullet"/>
-      <w:lvlText w:val="▪"/>
-      <w:lvlJc w:val="left"/>
-      <w:pPr>
-        <w:tabs>
-          <w:tab w:pos="1440" w:val="num"/>
-        </w:tabs>
-        <w:ind w:hanging="360" w:left="1440"/>
-      </w:pPr>
-      <w:rPr>
-        <w:rFonts w:ascii="OpenSymbol" w:cs="OpenSymbol" w:hAnsi="OpenSymbol" w:hint="default"/>
-      </w:rPr>
-    </w:lvl>
-    <w:lvl w:ilvl="3">
-      <w:start w:val="1"/>
-      <w:numFmt w:val="bullet"/>
-      <w:lvlText w:val=""/>
-      <w:lvlJc w:val="left"/>
-      <w:pPr>
-        <w:tabs>
-          <w:tab w:pos="1800" w:val="num"/>
-        </w:tabs>
-        <w:ind w:hanging="360" w:left="1800"/>
-      </w:pPr>
-      <w:rPr>
-        <w:rFonts w:ascii="Symbol" w:cs="Symbol" w:hAnsi="Symbol" w:hint="default"/>
-      </w:rPr>
-    </w:lvl>
-    <w:lvl w:ilvl="4">
-      <w:start w:val="1"/>
-      <w:numFmt w:val="bullet"/>
-      <w:lvlText w:val="◦"/>
-      <w:lvlJc w:val="left"/>
-      <w:pPr>
-        <w:tabs>
-          <w:tab w:pos="2160" w:val="num"/>
-        </w:tabs>
-        <w:ind w:hanging="360" w:left="2160"/>
-      </w:pPr>
-      <w:rPr>
-        <w:rFonts w:ascii="OpenSymbol" w:cs="OpenSymbol" w:hAnsi="OpenSymbol" w:hint="default"/>
-      </w:rPr>
-    </w:lvl>
-    <w:lvl w:ilvl="5">
-      <w:start w:val="1"/>
-      <w:numFmt w:val="bullet"/>
-      <w:lvlText w:val="▪"/>
-      <w:lvlJc w:val="left"/>
-      <w:pPr>
-        <w:tabs>
-          <w:tab w:pos="2520" w:val="num"/>
-        </w:tabs>
-        <w:ind w:hanging="360" w:left="2520"/>
-      </w:pPr>
-      <w:rPr>
-        <w:rFonts w:ascii="OpenSymbol" w:cs="OpenSymbol" w:hAnsi="OpenSymbol" w:hint="default"/>
-      </w:rPr>
-    </w:lvl>
-    <w:lvl w:ilvl="6">
-      <w:start w:val="1"/>
-      <w:numFmt w:val="bullet"/>
-      <w:lvlText w:val=""/>
-      <w:lvlJc w:val="left"/>
-      <w:pPr>
-        <w:tabs>
-          <w:tab w:pos="2880" w:val="num"/>
-        </w:tabs>
-        <w:ind w:hanging="360" w:left="2880"/>
-      </w:pPr>
-      <w:rPr>
-        <w:rFonts w:ascii="Symbol" w:cs="Symbol" w:hAnsi="Symbol" w:hint="default"/>
-      </w:rPr>
-    </w:lvl>
-    <w:lvl w:ilvl="7">
-      <w:start w:val="1"/>
-      <w:numFmt w:val="bullet"/>
-      <w:lvlText w:val="◦"/>
-      <w:lvlJc w:val="left"/>
-      <w:pPr>
-        <w:tabs>
-          <w:tab w:pos="3240" w:val="num"/>
-        </w:tabs>
-        <w:ind w:hanging="360" w:left="3240"/>
-      </w:pPr>
-      <w:rPr>
-        <w:rFonts w:ascii="OpenSymbol" w:cs="OpenSymbol" w:hAnsi="OpenSymbol" w:hint="default"/>
-      </w:rPr>
-    </w:lvl>
-    <w:lvl w:ilvl="8">
-      <w:start w:val="1"/>
-      <w:numFmt w:val="bullet"/>
-      <w:lvlText w:val="▪"/>
-      <w:lvlJc w:val="left"/>
-      <w:pPr>
-        <w:tabs>
-          <w:tab w:pos="3600" w:val="num"/>
-        </w:tabs>
-        <w:ind w:hanging="360" w:left="3600"/>
-      </w:pPr>
-      <w:rPr>
-        <w:rFonts w:ascii="OpenSymbol" w:cs="OpenSymbol" w:hAnsi="OpenSymbol" w:hint="default"/>
-      </w:rPr>
-    </w:lvl>
-  </w:abstractNum>
-  <w:abstractNum w:abstractNumId="4">
-    <w:lvl w:ilvl="0">
-      <w:start w:val="1"/>
-      <w:numFmt w:val="none"/>
-      <w:suff w:val="nothing"/>
-      <w:lvlText w:val=""/>
-      <w:lvlJc w:val="left"/>
-      <w:pPr>
-        <w:tabs>
-          <w:tab w:pos="432" w:val="num"/>
-        </w:tabs>
-        <w:ind w:hanging="432" w:left="432"/>
-      </w:pPr>
-    </w:lvl>
-    <w:lvl w:ilvl="1">
-      <w:start w:val="1"/>
-      <w:numFmt w:val="none"/>
-      <w:suff w:val="nothing"/>
-      <w:lvlText w:val=""/>
-      <w:lvlJc w:val="left"/>
-      <w:pPr>
-        <w:tabs>
-          <w:tab w:pos="576" w:val="num"/>
-        </w:tabs>
-        <w:ind w:hanging="576" w:left="576"/>
-      </w:pPr>
-    </w:lvl>
-    <w:lvl w:ilvl="2">
-      <w:start w:val="1"/>
-      <w:numFmt w:val="none"/>
-      <w:suff w:val="nothing"/>
-      <w:lvlText w:val=""/>
-      <w:lvlJc w:val="left"/>
-      <w:pPr>
-        <w:tabs>
-          <w:tab w:pos="720" w:val="num"/>
-        </w:tabs>
-        <w:ind w:hanging="720" w:left="720"/>
-      </w:pPr>
-    </w:lvl>
-    <w:lvl w:ilvl="3">
-      <w:start w:val="1"/>
-      <w:numFmt w:val="none"/>
-      <w:suff w:val="nothing"/>
-      <w:lvlText w:val=""/>
-      <w:lvlJc w:val="left"/>
-      <w:pPr>
-        <w:tabs>
-          <w:tab w:pos="864" w:val="num"/>
-        </w:tabs>
-        <w:ind w:hanging="864" w:left="864"/>
-      </w:pPr>
-    </w:lvl>
-    <w:lvl w:ilvl="4">
-      <w:start w:val="1"/>
-      <w:numFmt w:val="none"/>
-      <w:suff w:val="nothing"/>
-      <w:lvlText w:val=""/>
-      <w:lvlJc w:val="left"/>
-      <w:pPr>
-        <w:tabs>
-          <w:tab w:pos="1008" w:val="num"/>
-        </w:tabs>
-        <w:ind w:hanging="1008" w:left="1008"/>
-      </w:pPr>
-    </w:lvl>
-    <w:lvl w:ilvl="5">
-      <w:start w:val="1"/>
-      <w:numFmt w:val="none"/>
-      <w:suff w:val="nothing"/>
-      <w:lvlText w:val=""/>
-      <w:lvlJc w:val="left"/>
-      <w:pPr>
-        <w:tabs>
-          <w:tab w:pos="1152" w:val="num"/>
-        </w:tabs>
-        <w:ind w:hanging="1152" w:left="1152"/>
-      </w:pPr>
-    </w:lvl>
-    <w:lvl w:ilvl="6">
-      <w:start w:val="1"/>
-      <w:numFmt w:val="none"/>
-      <w:suff w:val="nothing"/>
-      <w:lvlText w:val=""/>
-      <w:lvlJc w:val="left"/>
-      <w:pPr>
-        <w:tabs>
-          <w:tab w:pos="1296" w:val="num"/>
-        </w:tabs>
-        <w:ind w:hanging="1296" w:left="1296"/>
-      </w:pPr>
-    </w:lvl>
-    <w:lvl w:ilvl="7">
-      <w:start w:val="1"/>
-      <w:numFmt w:val="none"/>
-      <w:suff w:val="nothing"/>
-      <w:lvlText w:val=""/>
-      <w:lvlJc w:val="left"/>
-      <w:pPr>
-        <w:tabs>
-          <w:tab w:pos="1440" w:val="num"/>
-        </w:tabs>
-        <w:ind w:hanging="1440" w:left="1440"/>
-      </w:pPr>
-    </w:lvl>
-    <w:lvl w:ilvl="8">
-      <w:start w:val="1"/>
-      <w:numFmt w:val="none"/>
-      <w:suff w:val="nothing"/>
-      <w:lvlText w:val=""/>
-      <w:lvlJc w:val="left"/>
-      <w:pPr>
-        <w:tabs>
-          <w:tab w:pos="1584" w:val="num"/>
-        </w:tabs>
-        <w:ind w:hanging="1584" w:left="1584"/>
-      </w:pPr>
-    </w:lvl>
-  </w:abstractNum>
-  <w:num w:numId="1">
-    <w:abstractNumId w:val="1"/>
-  </w:num>
-  <w:num w:numId="2">
-    <w:abstractNumId w:val="2"/>
-  </w:num>
-  <w:num w:numId="3">
-    <w:abstractNumId w:val="3"/>
-  </w:num>
-  <w:num w:numId="4">
-    <w:abstractNumId w:val="4"/>
-  </w:num>
-</w:numbering>
 </file>
 
 <file path=word/styles.xml><?xml version="1.0" encoding="utf-8"?>
@@ -2745,10 +2197,24 @@
       <w:rFonts w:cs="OpenSymbol"/>
     </w:rPr>
   </w:style>
-  <w:style w:styleId="style20" w:type="paragraph">
+  <w:style w:styleId="style20" w:type="character">
+    <w:name w:val="ListLabel 5"/>
+    <w:next w:val="style20"/>
+    <w:rPr>
+      <w:rFonts w:cs="Symbol"/>
+    </w:rPr>
+  </w:style>
+  <w:style w:styleId="style21" w:type="character">
+    <w:name w:val="ListLabel 6"/>
+    <w:next w:val="style21"/>
+    <w:rPr>
+      <w:rFonts w:cs="OpenSymbol"/>
+    </w:rPr>
+  </w:style>
+  <w:style w:styleId="style22" w:type="paragraph">
     <w:name w:val="Heading"/>
     <w:basedOn w:val="style0"/>
-    <w:next w:val="style21"/>
+    <w:next w:val="style23"/>
     <w:pPr>
       <w:keepNext/>
       <w:spacing w:after="120" w:before="240"/>
@@ -2760,29 +2226,29 @@
       <w:szCs w:val="28"/>
     </w:rPr>
   </w:style>
-  <w:style w:styleId="style21" w:type="paragraph">
+  <w:style w:styleId="style23" w:type="paragraph">
     <w:name w:val="Text Body"/>
     <w:basedOn w:val="style0"/>
-    <w:next w:val="style21"/>
+    <w:next w:val="style23"/>
     <w:pPr>
       <w:spacing w:after="120" w:before="0"/>
       <w:contextualSpacing w:val="false"/>
     </w:pPr>
     <w:rPr/>
   </w:style>
-  <w:style w:styleId="style22" w:type="paragraph">
+  <w:style w:styleId="style24" w:type="paragraph">
     <w:name w:val="List"/>
-    <w:basedOn w:val="style21"/>
-    <w:next w:val="style22"/>
+    <w:basedOn w:val="style23"/>
+    <w:next w:val="style24"/>
     <w:pPr/>
     <w:rPr>
       <w:rFonts w:cs="Mangal"/>
     </w:rPr>
   </w:style>
-  <w:style w:styleId="style23" w:type="paragraph">
+  <w:style w:styleId="style25" w:type="paragraph">
     <w:name w:val="Caption"/>
     <w:basedOn w:val="style0"/>
-    <w:next w:val="style23"/>
+    <w:next w:val="style25"/>
     <w:pPr>
       <w:suppressLineNumbers/>
       <w:spacing w:after="120" w:before="120"/>
@@ -2796,10 +2262,10 @@
       <w:szCs w:val="24"/>
     </w:rPr>
   </w:style>
-  <w:style w:styleId="style24" w:type="paragraph">
+  <w:style w:styleId="style26" w:type="paragraph">
     <w:name w:val="Index"/>
     <w:basedOn w:val="style0"/>
-    <w:next w:val="style24"/>
+    <w:next w:val="style26"/>
     <w:pPr>
       <w:suppressLineNumbers/>
     </w:pPr>

</xml_diff>

<commit_message>
Thermal, amphour, energy error fix
</commit_message>
<xml_diff>
--- a/Full Package/Documents/Simulation_Stratagy.docx
+++ b/Full Package/Documents/Simulation_Stratagy.docx
@@ -357,11 +357,101 @@
     <w:p>
       <w:pPr>
         <w:pStyle w:val="style0"/>
+        <w:spacing w:after="0" w:before="0"/>
+        <w:contextualSpacing/>
         <w:jc w:val="left"/>
       </w:pPr>
       <w:r>
         <w:rPr/>
         <w:t>batt_max_current: max Current out of the batteries (used for power limiting)</w:t>
+      </w:r>
+    </w:p>
+    <w:p>
+      <w:pPr>
+        <w:pStyle w:val="style23"/>
+        <w:spacing w:after="0" w:before="0"/>
+        <w:contextualSpacing/>
+        <w:jc w:val="left"/>
+      </w:pPr>
+      <w:r>
+        <w:rPr/>
+        <w:t>motor_</w:t>
+      </w:r>
+      <w:bookmarkStart w:id="0" w:name="__DdeLink__1243_98231877"/>
+      <w:r>
+        <w:rPr/>
+        <w:t>thermal_conductivity</w:t>
+      </w:r>
+      <w:bookmarkEnd w:id="0"/>
+      <w:r>
+        <w:rPr/>
+        <w:t>(W/m*C): motor thermal conductivity</w:t>
+      </w:r>
+    </w:p>
+    <w:p>
+      <w:pPr>
+        <w:pStyle w:val="style23"/>
+        <w:spacing w:after="0" w:before="0"/>
+        <w:contextualSpacing/>
+        <w:jc w:val="left"/>
+      </w:pPr>
+      <w:r>
+        <w:rPr/>
+        <w:t>m</w:t>
+      </w:r>
+      <w:r>
+        <w:rPr/>
+        <w:t>otor_</w:t>
+      </w:r>
+      <w:bookmarkStart w:id="1" w:name="__DdeLink__1245_98231877"/>
+      <w:r>
+        <w:rPr/>
+        <w:t>heat_capacity</w:t>
+      </w:r>
+      <w:bookmarkEnd w:id="1"/>
+      <w:r>
+        <w:rPr/>
+        <w:t xml:space="preserve"> </w:t>
+      </w:r>
+      <w:r>
+        <w:rPr/>
+        <w:t>(J/C): motor heat capacity</w:t>
+      </w:r>
+    </w:p>
+    <w:p>
+      <w:pPr>
+        <w:pStyle w:val="style23"/>
+        <w:spacing w:after="0" w:before="0"/>
+        <w:ind w:hanging="0" w:left="0" w:right="0"/>
+        <w:contextualSpacing/>
+      </w:pPr>
+      <w:r>
+        <w:rPr/>
+        <w:t>coolant</w:t>
+      </w:r>
+      <w:r>
+        <w:rPr/>
+        <w:t xml:space="preserve">_temp </w:t>
+      </w:r>
+      <w:r>
+        <w:rPr/>
+        <w:t xml:space="preserve">( C ) : Temperature of the coolant, assumed to be constant. </w:t>
+      </w:r>
+    </w:p>
+    <w:p>
+      <w:pPr>
+        <w:pStyle w:val="style23"/>
+        <w:spacing w:after="0" w:before="0"/>
+        <w:ind w:hanging="0" w:left="0" w:right="0"/>
+        <w:contextualSpacing/>
+      </w:pPr>
+      <w:r>
+        <w:rPr/>
+        <w:t xml:space="preserve">max_motor_temp </w:t>
+      </w:r>
+      <w:r>
+        <w:rPr/>
+        <w:t>( C) : Max Temperature of Motor. When Temperature limiting happens</w:t>
       </w:r>
     </w:p>
     <w:p>
@@ -728,11 +818,7 @@
       </w:pPr>
       <w:r>
         <w:rPr/>
-        <w:t>vrms(volts rms): voltage rms out of the motor controller used for efficienc</w:t>
-      </w:r>
-      <w:r>
-        <w:rPr/>
-        <w:t>y</w:t>
+        <w:t>vrms(volts rms): voltage rms out of the motor controller used for efficiency</w:t>
       </w:r>
     </w:p>
     <w:p>
@@ -865,6 +951,172 @@
       <w:r>
         <w:rPr/>
         <w:t xml:space="preserve">amphour </w:t>
+      </w:r>
+    </w:p>
+    <w:p>
+      <w:pPr>
+        <w:pStyle w:val="style23"/>
+        <w:spacing w:after="0" w:before="0"/>
+        <w:contextualSpacing w:val="false"/>
+        <w:jc w:val="left"/>
+      </w:pPr>
+      <w:r>
+        <w:rPr/>
+        <w:t>motor_energy_in</w:t>
+      </w:r>
+      <w:r>
+        <w:rPr/>
+        <w:t xml:space="preserve"> (J): Amount of energy going into heating the motor</w:t>
+      </w:r>
+    </w:p>
+    <w:p>
+      <w:pPr>
+        <w:pStyle w:val="style23"/>
+        <w:spacing w:after="0" w:before="0"/>
+        <w:ind w:hanging="0" w:left="0" w:right="0"/>
+        <w:contextualSpacing w:val="false"/>
+      </w:pPr>
+      <w:r>
+        <w:rPr/>
+        <w:t xml:space="preserve">motor_energy_out </w:t>
+      </w:r>
+      <w:r>
+        <w:rPr/>
+        <w:t>(J): Amount of the energy taking out of the motor by coolant</w:t>
+      </w:r>
+    </w:p>
+    <w:p>
+      <w:pPr>
+        <w:pStyle w:val="style23"/>
+        <w:spacing w:after="0" w:before="0"/>
+        <w:ind w:hanging="0" w:left="0" w:right="0"/>
+        <w:contextualSpacing w:val="false"/>
+      </w:pPr>
+      <w:r>
+        <w:rPr/>
+        <w:t xml:space="preserve">motor_energy </w:t>
+      </w:r>
+      <w:r>
+        <w:rPr/>
+        <w:t>(J): Change in motor energy (motor_energy_in – motor_energy_out)</w:t>
+      </w:r>
+    </w:p>
+    <w:p>
+      <w:pPr>
+        <w:pStyle w:val="style23"/>
+        <w:spacing w:after="0" w:before="0"/>
+        <w:ind w:hanging="0" w:left="0" w:right="0"/>
+        <w:contextualSpacing w:val="false"/>
+      </w:pPr>
+      <w:r>
+        <w:rPr/>
+        <w:t xml:space="preserve">motor_temp </w:t>
+      </w:r>
+      <w:r>
+        <w:rPr/>
+        <w:t>(C ):  Motor temperature at that point in time</w:t>
+      </w:r>
+    </w:p>
+    <w:p>
+      <w:pPr>
+        <w:pStyle w:val="style23"/>
+        <w:spacing w:after="0" w:before="0"/>
+        <w:ind w:hanging="0" w:left="0" w:right="0"/>
+        <w:contextualSpacing w:val="false"/>
+      </w:pPr>
+      <w:r>
+        <w:rPr/>
+        <w:t xml:space="preserve">mt_speed </w:t>
+      </w:r>
+      <w:r>
+        <w:rPr/>
+        <w:t>(m/s): speed before motor thermal limiting</w:t>
+      </w:r>
+      <w:r>
+        <w:rPr/>
+        <w:t xml:space="preserve"> </w:t>
+      </w:r>
+    </w:p>
+    <w:p>
+      <w:pPr>
+        <w:pStyle w:val="style23"/>
+        <w:spacing w:after="0" w:before="0"/>
+        <w:ind w:hanging="0" w:left="0" w:right="0"/>
+        <w:contextualSpacing w:val="false"/>
+      </w:pPr>
+      <w:r>
+        <w:rPr/>
+        <w:t xml:space="preserve">mt_force </w:t>
+      </w:r>
+      <w:r>
+        <w:rPr/>
+        <w:t>(newton): force before motor thermal limiting</w:t>
+      </w:r>
+    </w:p>
+    <w:p>
+      <w:pPr>
+        <w:pStyle w:val="style23"/>
+        <w:spacing w:after="0" w:before="0"/>
+        <w:ind w:hanging="0" w:left="0" w:right="0"/>
+        <w:contextualSpacing w:val="false"/>
+      </w:pPr>
+      <w:r>
+        <w:rPr/>
+        <w:t xml:space="preserve">mt_power </w:t>
+      </w:r>
+      <w:r>
+        <w:rPr/>
+        <w:t xml:space="preserve">(Watt): </w:t>
+      </w:r>
+      <w:bookmarkStart w:id="2" w:name="__DdeLink__1247_98231877"/>
+      <w:bookmarkEnd w:id="2"/>
+      <w:r>
+        <w:rPr/>
+        <w:t xml:space="preserve">power before motor thermal limiting </w:t>
+      </w:r>
+    </w:p>
+    <w:p>
+      <w:pPr>
+        <w:pStyle w:val="style23"/>
+        <w:spacing w:after="0" w:before="0"/>
+        <w:ind w:hanging="0" w:left="0" w:right="0"/>
+        <w:contextualSpacing w:val="false"/>
+      </w:pPr>
+      <w:r>
+        <w:rPr/>
+        <w:t xml:space="preserve">mt_total_power </w:t>
+      </w:r>
+      <w:r>
+        <w:rPr/>
+        <w:t xml:space="preserve">(Watt): power with efficiency losses before motor thermal limiting </w:t>
+      </w:r>
+    </w:p>
+    <w:p>
+      <w:pPr>
+        <w:pStyle w:val="style23"/>
+        <w:spacing w:after="0" w:before="0"/>
+        <w:ind w:hanging="0" w:left="0" w:right="0"/>
+        <w:contextualSpacing w:val="false"/>
+      </w:pPr>
+      <w:r>
+        <w:rPr/>
+        <w:t>motor_thermal_limit</w:t>
+      </w:r>
+      <w:r>
+        <w:rPr/>
+        <w:t>(%): 1 if thermal limiting at that time.</w:t>
+      </w:r>
+      <w:r>
+        <w:rPr/>
+        <w:t xml:space="preserve"> </w:t>
+      </w:r>
+    </w:p>
+    <w:p>
+      <w:pPr>
+        <w:pStyle w:val="style23"/>
+      </w:pPr>
+      <w:r>
+        <w:rPr/>
       </w:r>
     </w:p>
     <w:p>
@@ -1144,14 +1396,7 @@
           <w:b w:val="false"/>
           <w:bCs w:val="false"/>
         </w:rPr>
-        <w:t>7</w:t>
-      </w:r>
-      <w:r>
-        <w:rPr>
-          <w:b w:val="false"/>
-          <w:bCs w:val="false"/>
-        </w:rPr>
-        <w:t>)  Power:</w:t>
+        <w:t>7)  Power:</w:t>
       </w:r>
     </w:p>
     <w:p>
@@ -1205,14 +1450,7 @@
           <w:b w:val="false"/>
           <w:bCs w:val="false"/>
         </w:rPr>
-        <w:t>9</w:t>
-      </w:r>
-      <w:r>
-        <w:rPr>
-          <w:b w:val="false"/>
-          <w:bCs w:val="false"/>
-        </w:rPr>
-        <w:t>) Energy</w:t>
+        <w:t>9) Energy</w:t>
       </w:r>
     </w:p>
     <w:p>

</xml_diff>